<commit_message>
formatting manuscript as rmarkdown doc
</commit_message>
<xml_diff>
--- a/src/silva_et_al_2022_eucomare.docx
+++ b/src/silva_et_al_2022_eucomare.docx
@@ -307,7 +307,39 @@
         <w:pStyle w:val="BodyText"/>
       </w:pPr>
       <w:r>
-        <w:t xml:space="preserve">Coastal salt marshes, such as the Carpinteria Salt Marsh, are dynamic ecosystems found at the interface between marine and terrestrial environments. These productive ecosystems play important roles in coastal resilience via a variety of ecosystem services, such as accreting sediments, sequestering carbon, and providing habitat for a rich range of biota (Gibbs 2001; Callaway et al., 2012). However, as little as 10% of California’s historical wetland cover remains today (California Department of Fish and Wildlife 2001). This decrease in wetland cover is likely to worsen with the potential increased frequency of disturbances that further reduce and degrade wetland cover, especially sea level rise, coastal erosion, deposition, and anthropogenic marine debris (Uhrin and Schellinger 2011; Tweel and Turner 2012; Doughty and Cavanaugh 2019). As well as the increasing frequency of events related to climate change, such as fires, hurricanes, and altered hydrology, that will likely increase the potential for further debris flows (Erwin 2009). To mitigate the impacts of disturbance, management should include the effects of disturbances in the understanding of marsh form and function. For instance, sediment deposition is a common and important process in many marshes, with hurricane deposition being often studied and found to provide sediment important for nutrient delivery and the ability to offset sea level rise (Callaway et al., 2012; Tweel and Turner 2012). In contrast, anthropogenic marine debris, such as fishing gear and wooden poles, has been found to damage plant tissues in marshes (Uhrin and Schellinger 2011); and oiling has been found to temporarily increase shoreline loss of effected wetlands (Beland et al., 2017).</w:t>
+        <w:t xml:space="preserve">Coastal salt marshes, such as the Carpinteria Salt Marsh, are dynamic ecosystems found at the interface between marine and terrestrial environments. These productive ecosystems play important roles in coastal resilience via a variety of ecosystem services, such as accreting sediments, sequestering carbon, and providing habitat for a rich range of biota (Gibbs 2001; Callaway</w:t>
+      </w:r>
+      <w:r>
+        <w:t xml:space="preserve"> </w:t>
+      </w:r>
+      <w:r>
+        <w:rPr>
+          <w:iCs/>
+          <w:i/>
+        </w:rPr>
+        <w:t xml:space="preserve">et al.</w:t>
+      </w:r>
+      <w:r>
+        <w:t xml:space="preserve"> </w:t>
+      </w:r>
+      <w:r>
+        <w:t xml:space="preserve">2012). However, as little as 10% of California’s historical wetland cover remains today (California Department of Fish and Wildlife 2001). This decrease in wetland cover is likely to worsen with the potential increased frequency of disturbances that further reduce and degrade wetland cover, especially sea level rise, coastal erosion, deposition, and anthropogenic marine debris (Uhrin and Schellinger 2011; Tweel and Turner 2012; Doughty and Cavanaugh 2019). As well as the increasing frequency of events related to climate change, such as fires, hurricanes, and altered hydrology, that will likely increase the potential for further debris flows (Erwin 2009). To mitigate the impacts of disturbance, management should include the effects of disturbances in the understanding of marsh form and function. For instance, sediment deposition is a common and important process in many marshes, with hurricane deposition being often studied and found to provide sediment important for nutrient delivery and the ability to offset sea level rise (Callaway et al., 2012; Tweel and Turner 2012). In contrast, anthropogenic marine debris, such as fishing gear and wooden poles, has been found to damage plant tissues in marshes (Uhrin and Schellinger 2011); and oiling has been found to temporarily increase shoreline loss of effected wetlands (Beland</w:t>
+      </w:r>
+      <w:r>
+        <w:t xml:space="preserve"> </w:t>
+      </w:r>
+      <w:r>
+        <w:rPr>
+          <w:iCs/>
+          <w:i/>
+        </w:rPr>
+        <w:t xml:space="preserve">et al.</w:t>
+      </w:r>
+      <w:r>
+        <w:t xml:space="preserve"> </w:t>
+      </w:r>
+      <w:r>
+        <w:t xml:space="preserve">2017).</w:t>
       </w:r>
     </w:p>
     <w:p>
@@ -372,22 +404,6 @@
     </w:p>
     <w:p>
       <w:pPr>
-        <w:pStyle w:val="CaptionedFigure"/>
-      </w:pPr>
-      <w:r>
-        <w:t xml:space="preserve">Carpinteria Salt Marsh Reserve with study extent outlined. Imagery courtesy of USDA National Agriculture Inventory Program</w:t>
-      </w:r>
-    </w:p>
-    <w:p>
-      <w:pPr>
-        <w:pStyle w:val="ImageCaption"/>
-      </w:pPr>
-      <w:r>
-        <w:t xml:space="preserve">Carpinteria Salt Marsh Reserve with study extent outlined. Imagery courtesy of USDA National Agriculture Inventory Program</w:t>
-      </w:r>
-    </w:p>
-    <w:p>
-      <w:pPr>
         <w:pStyle w:val="BodyText"/>
       </w:pPr>
       <w:r>
@@ -447,7 +463,54 @@
         <w:pStyle w:val="BodyText"/>
       </w:pPr>
       <w:r>
-        <w:t xml:space="preserve">Fractional cover was obtained via MESMA using the following steps. First, two spectral libraries were generated using the November 2017 and January 2018 processed images. Endmembers were selected based on site knowledge and similarity of spectra to those that would be expected for each landcover class (Figure 2). Both libraries had endmembers selected to represent four broad landcovers that are expected in the marsh: non-photosynthetic vegetation (NPV), green vegetation, bare soil, and subtidal (water). Libraries were optimized using the endmember average RMSE (EAR; Dennison and Roberts 2003), minimum average spectral angle (MASA; Dennison et al., 2004), and count based endmember selection (CoB; Roberts et al., 2003) (EMC) option in VIPER Tools and included a minimum of four sample endmembers per landcover class (Roberts et al., 2019). The November library was used for the pre-debris and two recovery images. The January 2018 image had a separate spectral library for the unique conditions that were expected around the debris flow.</w:t>
+        <w:drawing>
+          <wp:inline>
+            <wp:extent cx="4620126" cy="3696101"/>
+            <wp:effectExtent b="0" l="0" r="0" t="0"/>
+            <wp:docPr descr="" title="" id="1" name="Picture"/>
+            <a:graphic>
+              <a:graphicData uri="http://schemas.openxmlformats.org/drawingml/2006/picture">
+                <pic:pic>
+                  <pic:nvPicPr>
+                    <pic:cNvPr descr="silva_et_al_2022_eucomare_files/figure-docx/unnamed-chunk-1-1.png" id="0" name="Picture"/>
+                    <pic:cNvPicPr>
+                      <a:picLocks noChangeArrowheads="1" noChangeAspect="1"/>
+                    </pic:cNvPicPr>
+                  </pic:nvPicPr>
+                  <pic:blipFill>
+                    <a:blip r:embed="rId20"/>
+                    <a:stretch>
+                      <a:fillRect/>
+                    </a:stretch>
+                  </pic:blipFill>
+                  <pic:spPr bwMode="auto">
+                    <a:xfrm>
+                      <a:off x="0" y="0"/>
+                      <a:ext cx="4620126" cy="3696101"/>
+                    </a:xfrm>
+                    <a:prstGeom prst="rect">
+                      <a:avLst/>
+                    </a:prstGeom>
+                    <a:noFill/>
+                    <a:ln w="9525">
+                      <a:noFill/>
+                      <a:headEnd/>
+                      <a:tailEnd/>
+                    </a:ln>
+                  </pic:spPr>
+                </pic:pic>
+              </a:graphicData>
+            </a:graphic>
+          </wp:inline>
+        </w:drawing>
+      </w:r>
+    </w:p>
+    <w:p>
+      <w:pPr>
+        <w:pStyle w:val="BodyText"/>
+      </w:pPr>
+      <w:r>
+        <w:t xml:space="preserve">Fractional cover was obtained via MESMA using the following steps. First, two spectral libraries were generated using the November 2017 and January 2018 processed images. Endmembers were selected based on site knowledge and similarity of spectra to those that would be expected for each landcover class (Figure 2). Both libraries had endmembers selected to represent four broad landcovers that are expected in the marsh: non-photosynthetic vegetation (NPV), green vegetation, bare soil, and subtidal (water). Libraries were optimized using the endmember average RMSE (EAR; Dennison and Roberts 2003), minimum average spectral angle (MASA; Dennison et al., 2004), and count based endmember selection (CoB; Roberts et al. 2003) (EMC) option in VIPER Tools and included a minimum of four sample endmembers per landcover class (Roberts et al., 2019). The November library was used for the pre-debris and two recovery images. The January 2018 image had a separate spectral library for the unique conditions that were expected around the debris flow.</w:t>
       </w:r>
     </w:p>
     <w:p>

</xml_diff>